<commit_message>
updating git, aws, python notes
</commit_message>
<xml_diff>
--- a/python3_classes_and_object_orientation.docx
+++ b/python3_classes_and_object_orientation.docx
@@ -2,6 +2,457 @@
 <file path=word/document.xml><?xml version="1.0" encoding="utf-8"?>
 <w:document xmlns:wpc="http://schemas.microsoft.com/office/word/2010/wordprocessingCanvas" xmlns:cx="http://schemas.microsoft.com/office/drawing/2014/chartex" xmlns:cx1="http://schemas.microsoft.com/office/drawing/2015/9/8/chartex" xmlns:cx2="http://schemas.microsoft.com/office/drawing/2015/10/21/chartex" xmlns:cx3="http://schemas.microsoft.com/office/drawing/2016/5/9/chartex" xmlns:cx4="http://schemas.microsoft.com/office/drawing/2016/5/10/chartex" xmlns:cx5="http://schemas.microsoft.com/office/drawing/2016/5/11/chartex" xmlns:cx6="http://schemas.microsoft.com/office/drawing/2016/5/12/chartex" xmlns:cx7="http://schemas.microsoft.com/office/drawing/2016/5/13/chartex" xmlns:cx8="http://schemas.microsoft.com/office/drawing/2016/5/14/chartex" xmlns:mc="http://schemas.openxmlformats.org/markup-compatibility/2006" xmlns:aink="http://schemas.microsoft.com/office/drawing/2016/ink" xmlns:am3d="http://schemas.microsoft.com/office/drawing/2017/model3d" xmlns:o="urn:schemas-microsoft-com:office:office" xmlns:oel="http://schemas.microsoft.com/office/2019/extlst" xmlns:r="http://schemas.openxmlformats.org/officeDocument/2006/relationships" xmlns:m="http://schemas.openxmlformats.org/officeDocument/2006/math" xmlns:v="urn:schemas-microsoft-com:vml" xmlns:wp14="http://schemas.microsoft.com/office/word/2010/wordprocessingDrawing" xmlns:wp="http://schemas.openxmlformats.org/drawingml/2006/wordprocessingDrawing" xmlns:w10="urn:schemas-microsoft-com:office:word" xmlns:w="http://schemas.openxmlformats.org/wordprocessingml/2006/main" xmlns:w14="http://schemas.microsoft.com/office/word/2010/wordml" xmlns:w15="http://schemas.microsoft.com/office/word/2012/wordml" xmlns:w16cex="http://schemas.microsoft.com/office/word/2018/wordml/cex" xmlns:w16cid="http://schemas.microsoft.com/office/word/2016/wordml/cid" xmlns:w16="http://schemas.microsoft.com/office/word/2018/wordml" xmlns:w16sdtdh="http://schemas.microsoft.com/office/word/2020/wordml/sdtdatahash" xmlns:w16se="http://schemas.microsoft.com/office/word/2015/wordml/symex" xmlns:wpg="http://schemas.microsoft.com/office/word/2010/wordprocessingGroup" xmlns:wpi="http://schemas.microsoft.com/office/word/2010/wordprocessingInk" xmlns:wne="http://schemas.microsoft.com/office/word/2006/wordml" xmlns:wps="http://schemas.microsoft.com/office/word/2010/wordprocessingShape" mc:Ignorable="w14 w15 w16se w16cid w16 w16cex w16sdtdh wp14">
   <w:body>
+    <w:p>
+      <w:pPr>
+        <w:rPr>
+          <w:b/>
+          <w:bCs/>
+          <w:sz w:val="28"/>
+          <w:szCs w:val="28"/>
+        </w:rPr>
+      </w:pPr>
+      <w:r>
+        <w:rPr>
+          <w:b/>
+          <w:bCs/>
+          <w:sz w:val="28"/>
+          <w:szCs w:val="28"/>
+        </w:rPr>
+        <w:t>Python OOPS</w:t>
+      </w:r>
+    </w:p>
+    <w:p>
+      <w:pPr>
+        <w:pStyle w:val="ListBullet"/>
+      </w:pPr>
+      <w:r>
+        <w:t>Class</w:t>
+      </w:r>
+    </w:p>
+    <w:p>
+      <w:pPr>
+        <w:pStyle w:val="ListBullet"/>
+      </w:pPr>
+      <w:r>
+        <w:t>Instance Initializer or special method or constructor or __</w:t>
+      </w:r>
+      <w:proofErr w:type="spellStart"/>
+      <w:r>
+        <w:t>init</w:t>
+      </w:r>
+      <w:proofErr w:type="spellEnd"/>
+      <w:r>
+        <w:t>__ method</w:t>
+      </w:r>
+    </w:p>
+    <w:p>
+      <w:pPr>
+        <w:rPr>
+          <w:b/>
+          <w:bCs/>
+          <w:sz w:val="28"/>
+          <w:szCs w:val="28"/>
+        </w:rPr>
+      </w:pPr>
+      <w:r>
+        <w:rPr>
+          <w:b/>
+          <w:bCs/>
+          <w:sz w:val="28"/>
+          <w:szCs w:val="28"/>
+        </w:rPr>
+        <w:t xml:space="preserve">Types of </w:t>
+      </w:r>
+      <w:r>
+        <w:rPr>
+          <w:b/>
+          <w:bCs/>
+          <w:sz w:val="28"/>
+          <w:szCs w:val="28"/>
+        </w:rPr>
+        <w:t>Methods</w:t>
+      </w:r>
+    </w:p>
+    <w:p>
+      <w:pPr>
+        <w:pStyle w:val="ListBullet"/>
+      </w:pPr>
+      <w:r>
+        <w:t>Instance method</w:t>
+      </w:r>
+    </w:p>
+    <w:p>
+      <w:pPr>
+        <w:pStyle w:val="ListBullet"/>
+      </w:pPr>
+      <w:r>
+        <w:t>Class method</w:t>
+      </w:r>
+    </w:p>
+    <w:p>
+      <w:pPr>
+        <w:pStyle w:val="ListBullet"/>
+      </w:pPr>
+      <w:r>
+        <w:t>Static method</w:t>
+      </w:r>
+    </w:p>
+    <w:p>
+      <w:pPr>
+        <w:rPr>
+          <w:b/>
+          <w:bCs/>
+          <w:sz w:val="28"/>
+          <w:szCs w:val="28"/>
+        </w:rPr>
+      </w:pPr>
+      <w:r>
+        <w:rPr>
+          <w:b/>
+          <w:bCs/>
+          <w:sz w:val="28"/>
+          <w:szCs w:val="28"/>
+        </w:rPr>
+        <w:t>Types of Variables</w:t>
+      </w:r>
+      <w:r>
+        <w:rPr>
+          <w:b/>
+          <w:bCs/>
+          <w:sz w:val="28"/>
+          <w:szCs w:val="28"/>
+        </w:rPr>
+        <w:t>/Attributes</w:t>
+      </w:r>
+    </w:p>
+    <w:p>
+      <w:pPr>
+        <w:pStyle w:val="ListBullet"/>
+      </w:pPr>
+      <w:r>
+        <w:t>Instance variables</w:t>
+      </w:r>
+    </w:p>
+    <w:p>
+      <w:pPr>
+        <w:pStyle w:val="ListBullet"/>
+      </w:pPr>
+      <w:r>
+        <w:t>Class/ static variables</w:t>
+      </w:r>
+    </w:p>
+    <w:p>
+      <w:pPr>
+        <w:rPr>
+          <w:b/>
+          <w:bCs/>
+          <w:sz w:val="28"/>
+          <w:szCs w:val="28"/>
+        </w:rPr>
+      </w:pPr>
+      <w:r>
+        <w:rPr>
+          <w:b/>
+          <w:bCs/>
+          <w:sz w:val="28"/>
+          <w:szCs w:val="28"/>
+        </w:rPr>
+        <w:t>Inheritance</w:t>
+      </w:r>
+    </w:p>
+    <w:p>
+      <w:pPr>
+        <w:pStyle w:val="ListBullet"/>
+      </w:pPr>
+      <w:r>
+        <w:t>Single level inheritance</w:t>
+      </w:r>
+    </w:p>
+    <w:p>
+      <w:pPr>
+        <w:pStyle w:val="ListBullet"/>
+      </w:pPr>
+      <w:proofErr w:type="spellStart"/>
+      <w:r>
+        <w:t>Multi level</w:t>
+      </w:r>
+      <w:proofErr w:type="spellEnd"/>
+      <w:r>
+        <w:t xml:space="preserve"> inheritance</w:t>
+      </w:r>
+    </w:p>
+    <w:p>
+      <w:pPr>
+        <w:pStyle w:val="ListBullet"/>
+      </w:pPr>
+      <w:r>
+        <w:t>Multiple inheritance</w:t>
+      </w:r>
+    </w:p>
+    <w:p>
+      <w:pPr>
+        <w:pStyle w:val="ListBullet"/>
+      </w:pPr>
+      <w:r>
+        <w:t>Inheritance with __</w:t>
+      </w:r>
+      <w:proofErr w:type="spellStart"/>
+      <w:r>
+        <w:t>init</w:t>
+      </w:r>
+      <w:proofErr w:type="spellEnd"/>
+      <w:r>
+        <w:t>__ method and super class</w:t>
+      </w:r>
+    </w:p>
+    <w:p>
+      <w:pPr>
+        <w:rPr>
+          <w:b/>
+          <w:bCs/>
+          <w:sz w:val="28"/>
+          <w:szCs w:val="28"/>
+        </w:rPr>
+      </w:pPr>
+      <w:r>
+        <w:rPr>
+          <w:b/>
+          <w:bCs/>
+          <w:sz w:val="28"/>
+          <w:szCs w:val="28"/>
+        </w:rPr>
+        <w:t>Polymorphism</w:t>
+      </w:r>
+    </w:p>
+    <w:p>
+      <w:pPr>
+        <w:pStyle w:val="ListBullet"/>
+        <w:rPr>
+          <w:b/>
+          <w:bCs/>
+        </w:rPr>
+      </w:pPr>
+      <w:r>
+        <w:t>Duck Typing</w:t>
+      </w:r>
+    </w:p>
+    <w:p>
+      <w:pPr>
+        <w:pStyle w:val="ListBullet"/>
+        <w:rPr>
+          <w:b/>
+          <w:bCs/>
+        </w:rPr>
+      </w:pPr>
+      <w:r>
+        <w:t>Operator overloading</w:t>
+      </w:r>
+    </w:p>
+    <w:p>
+      <w:pPr>
+        <w:pStyle w:val="ListBullet"/>
+        <w:rPr>
+          <w:b/>
+          <w:bCs/>
+        </w:rPr>
+      </w:pPr>
+      <w:r>
+        <w:t>Method overloading</w:t>
+      </w:r>
+    </w:p>
+    <w:p>
+      <w:pPr>
+        <w:pStyle w:val="ListBullet"/>
+        <w:rPr>
+          <w:b/>
+          <w:bCs/>
+        </w:rPr>
+      </w:pPr>
+      <w:r>
+        <w:t>Method overriding</w:t>
+      </w:r>
+    </w:p>
+    <w:p>
+      <w:pPr>
+        <w:pStyle w:val="ListBullet"/>
+        <w:numPr>
+          <w:ilvl w:val="0"/>
+          <w:numId w:val="0"/>
+        </w:numPr>
+        <w:rPr>
+          <w:b/>
+          <w:bCs/>
+        </w:rPr>
+      </w:pPr>
+    </w:p>
+    <w:p>
+      <w:pPr>
+        <w:rPr>
+          <w:b/>
+          <w:bCs/>
+          <w:sz w:val="28"/>
+          <w:szCs w:val="28"/>
+        </w:rPr>
+      </w:pPr>
+    </w:p>
+    <w:p>
+      <w:pPr>
+        <w:rPr>
+          <w:b/>
+          <w:bCs/>
+          <w:sz w:val="28"/>
+          <w:szCs w:val="28"/>
+        </w:rPr>
+      </w:pPr>
+      <w:r>
+        <w:rPr>
+          <w:b/>
+          <w:bCs/>
+          <w:noProof/>
+          <w:sz w:val="28"/>
+          <w:szCs w:val="28"/>
+        </w:rPr>
+        <w:drawing>
+          <wp:inline distT="0" distB="0" distL="0" distR="0" wp14:anchorId="72342E9C" wp14:editId="56ECFA40">
+            <wp:extent cx="3778444" cy="876345"/>
+            <wp:effectExtent l="0" t="0" r="0" b="0"/>
+            <wp:docPr id="12" name="Picture 12"/>
+            <wp:cNvGraphicFramePr>
+              <a:graphicFrameLocks xmlns:a="http://schemas.openxmlformats.org/drawingml/2006/main" noChangeAspect="1"/>
+            </wp:cNvGraphicFramePr>
+            <a:graphic xmlns:a="http://schemas.openxmlformats.org/drawingml/2006/main">
+              <a:graphicData uri="http://schemas.openxmlformats.org/drawingml/2006/picture">
+                <pic:pic xmlns:pic="http://schemas.openxmlformats.org/drawingml/2006/picture">
+                  <pic:nvPicPr>
+                    <pic:cNvPr id="1" name=""/>
+                    <pic:cNvPicPr/>
+                  </pic:nvPicPr>
+                  <pic:blipFill>
+                    <a:blip r:embed="rId5"/>
+                    <a:stretch>
+                      <a:fillRect/>
+                    </a:stretch>
+                  </pic:blipFill>
+                  <pic:spPr>
+                    <a:xfrm>
+                      <a:off x="0" y="0"/>
+                      <a:ext cx="3778444" cy="876345"/>
+                    </a:xfrm>
+                    <a:prstGeom prst="rect">
+                      <a:avLst/>
+                    </a:prstGeom>
+                  </pic:spPr>
+                </pic:pic>
+              </a:graphicData>
+            </a:graphic>
+          </wp:inline>
+        </w:drawing>
+      </w:r>
+    </w:p>
+    <w:p>
+      <w:pPr>
+        <w:rPr>
+          <w:b/>
+          <w:bCs/>
+          <w:sz w:val="28"/>
+          <w:szCs w:val="28"/>
+        </w:rPr>
+      </w:pPr>
+    </w:p>
+    <w:p>
+      <w:pPr>
+        <w:rPr>
+          <w:b/>
+          <w:bCs/>
+          <w:sz w:val="28"/>
+          <w:szCs w:val="28"/>
+        </w:rPr>
+      </w:pPr>
+      <w:r>
+        <w:rPr>
+          <w:b/>
+          <w:bCs/>
+          <w:sz w:val="28"/>
+          <w:szCs w:val="28"/>
+        </w:rPr>
+        <w:t>Inner Class</w:t>
+      </w:r>
+    </w:p>
+    <w:p>
+      <w:pPr>
+        <w:rPr>
+          <w:b/>
+          <w:bCs/>
+          <w:sz w:val="28"/>
+          <w:szCs w:val="28"/>
+        </w:rPr>
+      </w:pPr>
+      <w:r>
+        <w:rPr>
+          <w:b/>
+          <w:bCs/>
+          <w:noProof/>
+          <w:sz w:val="28"/>
+          <w:szCs w:val="28"/>
+        </w:rPr>
+        <w:lastRenderedPageBreak/>
+        <w:drawing>
+          <wp:inline distT="0" distB="0" distL="0" distR="0" wp14:anchorId="5C495286" wp14:editId="03EFC064">
+            <wp:extent cx="4642089" cy="1168460"/>
+            <wp:effectExtent l="0" t="0" r="6350" b="0"/>
+            <wp:docPr id="17" name="Picture 17"/>
+            <wp:cNvGraphicFramePr>
+              <a:graphicFrameLocks xmlns:a="http://schemas.openxmlformats.org/drawingml/2006/main" noChangeAspect="1"/>
+            </wp:cNvGraphicFramePr>
+            <a:graphic xmlns:a="http://schemas.openxmlformats.org/drawingml/2006/main">
+              <a:graphicData uri="http://schemas.openxmlformats.org/drawingml/2006/picture">
+                <pic:pic xmlns:pic="http://schemas.openxmlformats.org/drawingml/2006/picture">
+                  <pic:nvPicPr>
+                    <pic:cNvPr id="1" name=""/>
+                    <pic:cNvPicPr/>
+                  </pic:nvPicPr>
+                  <pic:blipFill>
+                    <a:blip r:embed="rId6"/>
+                    <a:stretch>
+                      <a:fillRect/>
+                    </a:stretch>
+                  </pic:blipFill>
+                  <pic:spPr>
+                    <a:xfrm>
+                      <a:off x="0" y="0"/>
+                      <a:ext cx="4642089" cy="1168460"/>
+                    </a:xfrm>
+                    <a:prstGeom prst="rect">
+                      <a:avLst/>
+                    </a:prstGeom>
+                  </pic:spPr>
+                </pic:pic>
+              </a:graphicData>
+            </a:graphic>
+          </wp:inline>
+        </w:drawing>
+      </w:r>
+    </w:p>
+    <w:p>
+      <w:pPr>
+        <w:rPr>
+          <w:b/>
+          <w:bCs/>
+          <w:sz w:val="28"/>
+          <w:szCs w:val="28"/>
+        </w:rPr>
+      </w:pPr>
+    </w:p>
+    <w:p>
+      <w:pPr>
+        <w:rPr>
+          <w:b/>
+          <w:bCs/>
+          <w:sz w:val="28"/>
+          <w:szCs w:val="28"/>
+        </w:rPr>
+      </w:pPr>
+    </w:p>
     <w:p>
       <w:pPr>
         <w:rPr>
@@ -93,7 +544,7 @@
                     <pic:cNvPicPr/>
                   </pic:nvPicPr>
                   <pic:blipFill>
-                    <a:blip r:embed="rId5"/>
+                    <a:blip r:embed="rId7"/>
                     <a:stretch>
                       <a:fillRect/>
                     </a:stretch>
@@ -155,7 +606,7 @@
                     <pic:cNvPicPr/>
                   </pic:nvPicPr>
                   <pic:blipFill>
-                    <a:blip r:embed="rId6" cstate="print">
+                    <a:blip r:embed="rId8" cstate="print">
                       <a:extLst>
                         <a:ext uri="{28A0092B-C50C-407E-A947-70E740481C1C}">
                           <a14:useLocalDpi xmlns:a14="http://schemas.microsoft.com/office/drawing/2010/main" val="0"/>
@@ -235,169 +686,12 @@
           <w:sz w:val="24"/>
           <w:szCs w:val="24"/>
         </w:rPr>
+        <w:lastRenderedPageBreak/>
         <w:drawing>
           <wp:inline distT="0" distB="0" distL="0" distR="0" wp14:anchorId="6B979EA9" wp14:editId="32AEADAF">
             <wp:extent cx="4434571" cy="2647950"/>
             <wp:effectExtent l="0" t="0" r="4445" b="0"/>
             <wp:docPr id="3" name="Picture 3"/>
-            <wp:cNvGraphicFramePr>
-              <a:graphicFrameLocks xmlns:a="http://schemas.openxmlformats.org/drawingml/2006/main" noChangeAspect="1"/>
-            </wp:cNvGraphicFramePr>
-            <a:graphic xmlns:a="http://schemas.openxmlformats.org/drawingml/2006/main">
-              <a:graphicData uri="http://schemas.openxmlformats.org/drawingml/2006/picture">
-                <pic:pic xmlns:pic="http://schemas.openxmlformats.org/drawingml/2006/picture">
-                  <pic:nvPicPr>
-                    <pic:cNvPr id="1" name=""/>
-                    <pic:cNvPicPr/>
-                  </pic:nvPicPr>
-                  <pic:blipFill>
-                    <a:blip r:embed="rId7"/>
-                    <a:stretch>
-                      <a:fillRect/>
-                    </a:stretch>
-                  </pic:blipFill>
-                  <pic:spPr>
-                    <a:xfrm>
-                      <a:off x="0" y="0"/>
-                      <a:ext cx="4463900" cy="2665463"/>
-                    </a:xfrm>
-                    <a:prstGeom prst="rect">
-                      <a:avLst/>
-                    </a:prstGeom>
-                  </pic:spPr>
-                </pic:pic>
-              </a:graphicData>
-            </a:graphic>
-          </wp:inline>
-        </w:drawing>
-      </w:r>
-    </w:p>
-    <w:p>
-      <w:pPr>
-        <w:rPr>
-          <w:b/>
-          <w:bCs/>
-          <w:sz w:val="24"/>
-          <w:szCs w:val="24"/>
-        </w:rPr>
-      </w:pPr>
-    </w:p>
-    <w:p>
-      <w:pPr>
-        <w:rPr>
-          <w:b/>
-          <w:bCs/>
-          <w:sz w:val="24"/>
-          <w:szCs w:val="24"/>
-        </w:rPr>
-      </w:pPr>
-      <w:r>
-        <w:rPr>
-          <w:b/>
-          <w:bCs/>
-          <w:sz w:val="24"/>
-          <w:szCs w:val="24"/>
-        </w:rPr>
-        <w:t>Static Methods</w:t>
-      </w:r>
-    </w:p>
-    <w:p>
-      <w:pPr>
-        <w:rPr>
-          <w:b/>
-          <w:bCs/>
-          <w:sz w:val="24"/>
-          <w:szCs w:val="24"/>
-        </w:rPr>
-      </w:pPr>
-      <w:r>
-        <w:rPr>
-          <w:b/>
-          <w:bCs/>
-          <w:noProof/>
-          <w:sz w:val="24"/>
-          <w:szCs w:val="24"/>
-        </w:rPr>
-        <w:lastRenderedPageBreak/>
-        <w:drawing>
-          <wp:inline distT="0" distB="0" distL="0" distR="0" wp14:anchorId="7249E8D0" wp14:editId="18757664">
-            <wp:extent cx="3435350" cy="2234413"/>
-            <wp:effectExtent l="0" t="0" r="0" b="0"/>
-            <wp:docPr id="4" name="Picture 4"/>
-            <wp:cNvGraphicFramePr>
-              <a:graphicFrameLocks xmlns:a="http://schemas.openxmlformats.org/drawingml/2006/main" noChangeAspect="1"/>
-            </wp:cNvGraphicFramePr>
-            <a:graphic xmlns:a="http://schemas.openxmlformats.org/drawingml/2006/main">
-              <a:graphicData uri="http://schemas.openxmlformats.org/drawingml/2006/picture">
-                <pic:pic xmlns:pic="http://schemas.openxmlformats.org/drawingml/2006/picture">
-                  <pic:nvPicPr>
-                    <pic:cNvPr id="1" name=""/>
-                    <pic:cNvPicPr/>
-                  </pic:nvPicPr>
-                  <pic:blipFill>
-                    <a:blip r:embed="rId8"/>
-                    <a:stretch>
-                      <a:fillRect/>
-                    </a:stretch>
-                  </pic:blipFill>
-                  <pic:spPr>
-                    <a:xfrm>
-                      <a:off x="0" y="0"/>
-                      <a:ext cx="3435526" cy="2234528"/>
-                    </a:xfrm>
-                    <a:prstGeom prst="rect">
-                      <a:avLst/>
-                    </a:prstGeom>
-                  </pic:spPr>
-                </pic:pic>
-              </a:graphicData>
-            </a:graphic>
-          </wp:inline>
-        </w:drawing>
-      </w:r>
-      <w:r>
-        <w:rPr>
-          <w:b/>
-          <w:bCs/>
-          <w:sz w:val="24"/>
-          <w:szCs w:val="24"/>
-        </w:rPr>
-        <w:br w:type="textWrapping" w:clear="all"/>
-      </w:r>
-    </w:p>
-    <w:p>
-      <w:pPr>
-        <w:rPr>
-          <w:sz w:val="24"/>
-          <w:szCs w:val="24"/>
-        </w:rPr>
-      </w:pPr>
-      <w:r>
-        <w:rPr>
-          <w:sz w:val="24"/>
-          <w:szCs w:val="24"/>
-        </w:rPr>
-        <w:t xml:space="preserve">Instead of above code we should write like this </w:t>
-      </w:r>
-    </w:p>
-    <w:p>
-      <w:pPr>
-        <w:rPr>
-          <w:sz w:val="24"/>
-          <w:szCs w:val="24"/>
-        </w:rPr>
-      </w:pPr>
-      <w:r>
-        <w:rPr>
-          <w:noProof/>
-          <w:sz w:val="24"/>
-          <w:szCs w:val="24"/>
-        </w:rPr>
-        <w:drawing>
-          <wp:inline distT="0" distB="0" distL="0" distR="0" wp14:anchorId="6D4B937F" wp14:editId="07665FAF">
-            <wp:extent cx="3595183" cy="2089150"/>
-            <wp:effectExtent l="0" t="0" r="5715" b="6350"/>
-            <wp:docPr id="5" name="Picture 5"/>
             <wp:cNvGraphicFramePr>
               <a:graphicFrameLocks xmlns:a="http://schemas.openxmlformats.org/drawingml/2006/main" noChangeAspect="1"/>
             </wp:cNvGraphicFramePr>
@@ -417,7 +711,7 @@
                   <pic:spPr>
                     <a:xfrm>
                       <a:off x="0" y="0"/>
-                      <a:ext cx="3605767" cy="2095301"/>
+                      <a:ext cx="4463900" cy="2665463"/>
                     </a:xfrm>
                     <a:prstGeom prst="rect">
                       <a:avLst/>
@@ -439,14 +733,24 @@
           <w:szCs w:val="24"/>
         </w:rPr>
       </w:pPr>
-      <w:r>
-        <w:rPr>
-          <w:b/>
-          <w:bCs/>
-          <w:sz w:val="24"/>
-          <w:szCs w:val="24"/>
-        </w:rPr>
-        <w:t>Output:</w:t>
+    </w:p>
+    <w:p>
+      <w:pPr>
+        <w:rPr>
+          <w:b/>
+          <w:bCs/>
+          <w:sz w:val="24"/>
+          <w:szCs w:val="24"/>
+        </w:rPr>
+      </w:pPr>
+      <w:r>
+        <w:rPr>
+          <w:b/>
+          <w:bCs/>
+          <w:sz w:val="24"/>
+          <w:szCs w:val="24"/>
+        </w:rPr>
+        <w:t>Static Methods</w:t>
       </w:r>
     </w:p>
     <w:p>
@@ -467,10 +771,10 @@
           <w:szCs w:val="24"/>
         </w:rPr>
         <w:drawing>
-          <wp:inline distT="0" distB="0" distL="0" distR="0" wp14:anchorId="7D716974" wp14:editId="02E77FC7">
-            <wp:extent cx="2940201" cy="768389"/>
+          <wp:inline distT="0" distB="0" distL="0" distR="0" wp14:anchorId="7249E8D0" wp14:editId="18757664">
+            <wp:extent cx="3435350" cy="2234413"/>
             <wp:effectExtent l="0" t="0" r="0" b="0"/>
-            <wp:docPr id="6" name="Picture 6"/>
+            <wp:docPr id="4" name="Picture 4"/>
             <wp:cNvGraphicFramePr>
               <a:graphicFrameLocks xmlns:a="http://schemas.openxmlformats.org/drawingml/2006/main" noChangeAspect="1"/>
             </wp:cNvGraphicFramePr>
@@ -490,7 +794,7 @@
                   <pic:spPr>
                     <a:xfrm>
                       <a:off x="0" y="0"/>
-                      <a:ext cx="2940201" cy="768389"/>
+                      <a:ext cx="3435526" cy="2234528"/>
                     </a:xfrm>
                     <a:prstGeom prst="rect">
                       <a:avLst/>
@@ -502,59 +806,64 @@
           </wp:inline>
         </w:drawing>
       </w:r>
-    </w:p>
-    <w:p>
-      <w:pPr>
-        <w:rPr>
-          <w:b/>
-          <w:bCs/>
-          <w:sz w:val="24"/>
-          <w:szCs w:val="24"/>
-        </w:rPr>
-      </w:pPr>
-    </w:p>
-    <w:p>
-      <w:pPr>
-        <w:rPr>
-          <w:b/>
-          <w:bCs/>
-          <w:sz w:val="24"/>
-          <w:szCs w:val="24"/>
-        </w:rPr>
-      </w:pPr>
-      <w:r>
-        <w:rPr>
-          <w:b/>
-          <w:bCs/>
-          <w:sz w:val="24"/>
-          <w:szCs w:val="24"/>
-        </w:rPr>
-        <w:t>Class Methods</w:t>
-      </w:r>
-    </w:p>
-    <w:p>
-      <w:pPr>
-        <w:rPr>
-          <w:b/>
-          <w:bCs/>
-          <w:sz w:val="24"/>
-          <w:szCs w:val="24"/>
-        </w:rPr>
-      </w:pPr>
-      <w:r>
-        <w:rPr>
-          <w:b/>
-          <w:bCs/>
+      <w:r>
+        <w:rPr>
+          <w:b/>
+          <w:bCs/>
+          <w:sz w:val="24"/>
+          <w:szCs w:val="24"/>
+        </w:rPr>
+        <w:br w:type="textWrapping" w:clear="all"/>
+      </w:r>
+    </w:p>
+    <w:p>
+      <w:pPr>
+        <w:rPr>
+          <w:sz w:val="24"/>
+          <w:szCs w:val="24"/>
+        </w:rPr>
+      </w:pPr>
+      <w:r>
+        <w:rPr>
+          <w:sz w:val="24"/>
+          <w:szCs w:val="24"/>
+        </w:rPr>
+        <w:t xml:space="preserve">Instead of above code we </w:t>
+      </w:r>
+      <w:r>
+        <w:rPr>
+          <w:sz w:val="24"/>
+          <w:szCs w:val="24"/>
+        </w:rPr>
+        <w:t>can</w:t>
+      </w:r>
+      <w:r>
+        <w:rPr>
+          <w:sz w:val="24"/>
+          <w:szCs w:val="24"/>
+        </w:rPr>
+        <w:t xml:space="preserve"> write like this </w:t>
+      </w:r>
+    </w:p>
+    <w:p>
+      <w:pPr>
+        <w:rPr>
+          <w:sz w:val="24"/>
+          <w:szCs w:val="24"/>
+        </w:rPr>
+      </w:pPr>
+      <w:r>
+        <w:rPr>
           <w:noProof/>
           <w:sz w:val="24"/>
           <w:szCs w:val="24"/>
         </w:rPr>
         <w:lastRenderedPageBreak/>
         <w:drawing>
-          <wp:inline distT="0" distB="0" distL="0" distR="0" wp14:anchorId="061DB9DB" wp14:editId="3D6FC1C1">
-            <wp:extent cx="3835400" cy="1374761"/>
-            <wp:effectExtent l="0" t="0" r="0" b="0"/>
-            <wp:docPr id="7" name="Picture 7"/>
+          <wp:inline distT="0" distB="0" distL="0" distR="0" wp14:anchorId="6D4B937F" wp14:editId="07665FAF">
+            <wp:extent cx="3595183" cy="2089150"/>
+            <wp:effectExtent l="0" t="0" r="5715" b="6350"/>
+            <wp:docPr id="5" name="Picture 5"/>
             <wp:cNvGraphicFramePr>
               <a:graphicFrameLocks xmlns:a="http://schemas.openxmlformats.org/drawingml/2006/main" noChangeAspect="1"/>
             </wp:cNvGraphicFramePr>
@@ -574,7 +883,7 @@
                   <pic:spPr>
                     <a:xfrm>
                       <a:off x="0" y="0"/>
-                      <a:ext cx="3835400" cy="1374761"/>
+                      <a:ext cx="3605767" cy="2095301"/>
                     </a:xfrm>
                     <a:prstGeom prst="rect">
                       <a:avLst/>
@@ -600,15 +909,34 @@
         <w:rPr>
           <w:b/>
           <w:bCs/>
+          <w:sz w:val="24"/>
+          <w:szCs w:val="24"/>
+        </w:rPr>
+        <w:t>Output:</w:t>
+      </w:r>
+    </w:p>
+    <w:p>
+      <w:pPr>
+        <w:rPr>
+          <w:b/>
+          <w:bCs/>
+          <w:sz w:val="24"/>
+          <w:szCs w:val="24"/>
+        </w:rPr>
+      </w:pPr>
+      <w:r>
+        <w:rPr>
+          <w:b/>
+          <w:bCs/>
           <w:noProof/>
           <w:sz w:val="24"/>
           <w:szCs w:val="24"/>
         </w:rPr>
         <w:drawing>
-          <wp:inline distT="0" distB="0" distL="0" distR="0" wp14:anchorId="0368E69E" wp14:editId="6A63F9F6">
-            <wp:extent cx="4138488" cy="2419350"/>
+          <wp:inline distT="0" distB="0" distL="0" distR="0" wp14:anchorId="7D716974" wp14:editId="02E77FC7">
+            <wp:extent cx="2940201" cy="768389"/>
             <wp:effectExtent l="0" t="0" r="0" b="0"/>
-            <wp:docPr id="8" name="Picture 8"/>
+            <wp:docPr id="6" name="Picture 6"/>
             <wp:cNvGraphicFramePr>
               <a:graphicFrameLocks xmlns:a="http://schemas.openxmlformats.org/drawingml/2006/main" noChangeAspect="1"/>
             </wp:cNvGraphicFramePr>
@@ -628,7 +956,7 @@
                   <pic:spPr>
                     <a:xfrm>
                       <a:off x="0" y="0"/>
-                      <a:ext cx="4143024" cy="2422002"/>
+                      <a:ext cx="2940201" cy="768389"/>
                     </a:xfrm>
                     <a:prstGeom prst="rect">
                       <a:avLst/>
@@ -650,6 +978,35 @@
           <w:szCs w:val="24"/>
         </w:rPr>
       </w:pPr>
+    </w:p>
+    <w:p>
+      <w:pPr>
+        <w:rPr>
+          <w:b/>
+          <w:bCs/>
+          <w:sz w:val="24"/>
+          <w:szCs w:val="24"/>
+        </w:rPr>
+      </w:pPr>
+      <w:r>
+        <w:rPr>
+          <w:b/>
+          <w:bCs/>
+          <w:sz w:val="24"/>
+          <w:szCs w:val="24"/>
+        </w:rPr>
+        <w:t>Class Methods</w:t>
+      </w:r>
+    </w:p>
+    <w:p>
+      <w:pPr>
+        <w:rPr>
+          <w:b/>
+          <w:bCs/>
+          <w:sz w:val="24"/>
+          <w:szCs w:val="24"/>
+        </w:rPr>
+      </w:pPr>
       <w:r>
         <w:rPr>
           <w:b/>
@@ -659,10 +1016,10 @@
           <w:szCs w:val="24"/>
         </w:rPr>
         <w:drawing>
-          <wp:inline distT="0" distB="0" distL="0" distR="0" wp14:anchorId="187945E9" wp14:editId="7F7BB290">
-            <wp:extent cx="4140757" cy="1955800"/>
-            <wp:effectExtent l="0" t="0" r="0" b="6350"/>
-            <wp:docPr id="9" name="Picture 9"/>
+          <wp:inline distT="0" distB="0" distL="0" distR="0" wp14:anchorId="061DB9DB" wp14:editId="3D6FC1C1">
+            <wp:extent cx="3835400" cy="1374761"/>
+            <wp:effectExtent l="0" t="0" r="0" b="0"/>
+            <wp:docPr id="7" name="Picture 7"/>
             <wp:cNvGraphicFramePr>
               <a:graphicFrameLocks xmlns:a="http://schemas.openxmlformats.org/drawingml/2006/main" noChangeAspect="1"/>
             </wp:cNvGraphicFramePr>
@@ -682,7 +1039,7 @@
                   <pic:spPr>
                     <a:xfrm>
                       <a:off x="0" y="0"/>
-                      <a:ext cx="4155710" cy="1962863"/>
+                      <a:ext cx="3835400" cy="1374761"/>
                     </a:xfrm>
                     <a:prstGeom prst="rect">
                       <a:avLst/>
@@ -697,176 +1054,11 @@
     </w:p>
     <w:p>
       <w:pPr>
-        <w:pStyle w:val="ListBullet"/>
-        <w:rPr>
-          <w:b/>
-          <w:bCs/>
-          <w:sz w:val="24"/>
-          <w:szCs w:val="24"/>
-        </w:rPr>
-      </w:pPr>
-      <w:r>
-        <w:rPr>
-          <w:highlight w:val="darkMagenta"/>
-          <w:shd w:val="clear" w:color="auto" w:fill="1E2429"/>
-        </w:rPr>
-        <w:t>If you need to refer to the class object within the method, for example to access a class attribute, prefer to use @classmethod.</w:t>
-      </w:r>
-    </w:p>
-    <w:p>
-      <w:pPr>
-        <w:pStyle w:val="ListBullet"/>
-        <w:rPr>
-          <w:b/>
-          <w:bCs/>
-          <w:sz w:val="24"/>
-          <w:szCs w:val="24"/>
-          <w:highlight w:val="darkMagenta"/>
-        </w:rPr>
-      </w:pPr>
-      <w:r>
-        <w:rPr>
-          <w:rFonts w:ascii="Arial" w:hAnsi="Arial" w:cs="Arial"/>
-          <w:color w:val="EFEFEF"/>
-          <w:spacing w:val="-3"/>
-          <w:sz w:val="21"/>
-          <w:szCs w:val="21"/>
-          <w:highlight w:val="darkMagenta"/>
-          <w:shd w:val="clear" w:color="auto" w:fill="1E2429"/>
-        </w:rPr>
-        <w:t>If you don't need access to the class object, use @staticmethod.</w:t>
-      </w:r>
-    </w:p>
-    <w:p>
-      <w:pPr>
-        <w:pStyle w:val="ListBullet"/>
-        <w:rPr>
-          <w:b/>
-          <w:bCs/>
-          <w:sz w:val="24"/>
-          <w:szCs w:val="24"/>
-          <w:highlight w:val="darkMagenta"/>
-        </w:rPr>
-      </w:pPr>
-      <w:r>
-        <w:rPr>
-          <w:rFonts w:ascii="Arial" w:hAnsi="Arial" w:cs="Arial"/>
-          <w:color w:val="EFEFEF"/>
-          <w:spacing w:val="-3"/>
-          <w:sz w:val="21"/>
-          <w:szCs w:val="21"/>
-          <w:highlight w:val="darkMagenta"/>
-          <w:shd w:val="clear" w:color="auto" w:fill="1E2429"/>
-        </w:rPr>
-        <w:t xml:space="preserve">use @staticmethod. In practice, most static methods will be internal implementation details of the class, marked as such with a leading underscore since having no access to either the class object or the instance object they rarely form a useful part of the class interface. In principle, it would also be possible to implement any static method completely outside the class at the global module scope without any loss of functionality. </w:t>
-      </w:r>
-      <w:proofErr w:type="gramStart"/>
-      <w:r>
-        <w:rPr>
-          <w:rFonts w:ascii="Arial" w:hAnsi="Arial" w:cs="Arial"/>
-          <w:color w:val="EFEFEF"/>
-          <w:spacing w:val="-3"/>
-          <w:sz w:val="21"/>
-          <w:szCs w:val="21"/>
-          <w:highlight w:val="darkMagenta"/>
-          <w:shd w:val="clear" w:color="auto" w:fill="1E2429"/>
-        </w:rPr>
-        <w:t>So</w:t>
-      </w:r>
-      <w:proofErr w:type="gramEnd"/>
-      <w:r>
-        <w:rPr>
-          <w:rFonts w:ascii="Arial" w:hAnsi="Arial" w:cs="Arial"/>
-          <w:color w:val="EFEFEF"/>
-          <w:spacing w:val="-3"/>
-          <w:sz w:val="21"/>
-          <w:szCs w:val="21"/>
-          <w:highlight w:val="darkMagenta"/>
-          <w:shd w:val="clear" w:color="auto" w:fill="1E2429"/>
-        </w:rPr>
-        <w:t xml:space="preserve"> you may want to consider carefully whether a particular function should be a module scope function or a static method. The @staticmethod decorator merely facilitates a particular logical organization of the code, allowing us to place what could otherwise be free functions within classes. Sometimes you would like a class to support named constructors, also </w:t>
-      </w:r>
-    </w:p>
-    <w:p>
-      <w:pPr>
-        <w:pStyle w:val="ListBullet"/>
-        <w:rPr>
-          <w:b/>
-          <w:bCs/>
-          <w:sz w:val="24"/>
-          <w:szCs w:val="24"/>
-          <w:highlight w:val="darkMagenta"/>
-        </w:rPr>
-      </w:pPr>
-      <w:r>
-        <w:rPr>
-          <w:rFonts w:ascii="Arial" w:hAnsi="Arial" w:cs="Arial"/>
-          <w:color w:val="EFEFEF"/>
-          <w:spacing w:val="-3"/>
-          <w:sz w:val="21"/>
-          <w:szCs w:val="21"/>
-          <w:highlight w:val="darkMagenta"/>
-          <w:shd w:val="clear" w:color="auto" w:fill="1E2429"/>
-        </w:rPr>
-        <w:t>known as factory functions, which construct objects with certain configurations.</w:t>
-      </w:r>
-    </w:p>
-    <w:p>
-      <w:pPr>
-        <w:pStyle w:val="ListBullet"/>
-        <w:numPr>
-          <w:ilvl w:val="0"/>
-          <w:numId w:val="0"/>
-        </w:numPr>
-        <w:ind w:left="360"/>
-        <w:rPr>
-          <w:b/>
-          <w:bCs/>
-          <w:sz w:val="24"/>
-          <w:szCs w:val="24"/>
-        </w:rPr>
-      </w:pPr>
-      <w:r>
-        <w:rPr>
-          <w:b/>
-          <w:bCs/>
-          <w:sz w:val="24"/>
-          <w:szCs w:val="24"/>
-        </w:rPr>
-        <w:lastRenderedPageBreak/>
-        <w:t>Named Constructors</w:t>
-      </w:r>
-    </w:p>
-    <w:p>
-      <w:pPr>
-        <w:pStyle w:val="ListBullet"/>
-        <w:numPr>
-          <w:ilvl w:val="0"/>
-          <w:numId w:val="0"/>
-        </w:numPr>
-        <w:ind w:left="360"/>
-        <w:rPr>
-          <w:b/>
-          <w:bCs/>
-          <w:sz w:val="24"/>
-          <w:szCs w:val="24"/>
-        </w:rPr>
-      </w:pPr>
-    </w:p>
-    <w:p>
-      <w:pPr>
-        <w:pStyle w:val="ListBullet"/>
-        <w:numPr>
-          <w:ilvl w:val="0"/>
-          <w:numId w:val="0"/>
-        </w:numPr>
-        <w:ind w:left="360"/>
-        <w:rPr>
-          <w:b/>
-          <w:bCs/>
-          <w:sz w:val="24"/>
-          <w:szCs w:val="24"/>
-          <w:highlight w:val="darkMagenta"/>
+        <w:rPr>
+          <w:b/>
+          <w:bCs/>
+          <w:sz w:val="24"/>
+          <w:szCs w:val="24"/>
         </w:rPr>
       </w:pPr>
       <w:r>
@@ -878,10 +1070,10 @@
           <w:szCs w:val="24"/>
         </w:rPr>
         <w:drawing>
-          <wp:inline distT="0" distB="0" distL="0" distR="0" wp14:anchorId="477E43FC" wp14:editId="5202F62F">
-            <wp:extent cx="3568700" cy="2799834"/>
-            <wp:effectExtent l="0" t="0" r="0" b="635"/>
-            <wp:docPr id="10" name="Picture 10"/>
+          <wp:inline distT="0" distB="0" distL="0" distR="0" wp14:anchorId="0368E69E" wp14:editId="6A63F9F6">
+            <wp:extent cx="4138488" cy="2419350"/>
+            <wp:effectExtent l="0" t="0" r="0" b="0"/>
+            <wp:docPr id="8" name="Picture 8"/>
             <wp:cNvGraphicFramePr>
               <a:graphicFrameLocks xmlns:a="http://schemas.openxmlformats.org/drawingml/2006/main" noChangeAspect="1"/>
             </wp:cNvGraphicFramePr>
@@ -901,7 +1093,7 @@
                   <pic:spPr>
                     <a:xfrm>
                       <a:off x="0" y="0"/>
-                      <a:ext cx="3573585" cy="2803666"/>
+                      <a:ext cx="4143024" cy="2422002"/>
                     </a:xfrm>
                     <a:prstGeom prst="rect">
                       <a:avLst/>
@@ -916,71 +1108,11 @@
     </w:p>
     <w:p>
       <w:pPr>
-        <w:pStyle w:val="ListBullet"/>
-        <w:numPr>
-          <w:ilvl w:val="0"/>
-          <w:numId w:val="0"/>
-        </w:numPr>
-        <w:ind w:left="360"/>
-        <w:rPr>
-          <w:sz w:val="24"/>
-          <w:szCs w:val="24"/>
-          <w:highlight w:val="darkMagenta"/>
-        </w:rPr>
-      </w:pPr>
-    </w:p>
-    <w:p>
-      <w:pPr>
-        <w:pStyle w:val="ListBullet"/>
-        <w:numPr>
-          <w:ilvl w:val="0"/>
-          <w:numId w:val="0"/>
-        </w:numPr>
-        <w:ind w:left="360" w:hanging="360"/>
-        <w:rPr>
-          <w:sz w:val="24"/>
-          <w:szCs w:val="24"/>
-        </w:rPr>
-      </w:pPr>
-    </w:p>
-    <w:p>
-      <w:pPr>
-        <w:pStyle w:val="ListBullet"/>
-        <w:numPr>
-          <w:ilvl w:val="0"/>
-          <w:numId w:val="0"/>
-        </w:numPr>
-        <w:ind w:left="360"/>
-        <w:rPr>
-          <w:b/>
-          <w:bCs/>
-          <w:highlight w:val="darkMagenta"/>
-        </w:rPr>
-      </w:pPr>
-      <w:r>
-        <w:rPr>
-          <w:b/>
-          <w:bCs/>
-          <w:sz w:val="24"/>
-          <w:szCs w:val="24"/>
-        </w:rPr>
-        <w:t>Static Methods with Inheritance</w:t>
-      </w:r>
-    </w:p>
-    <w:p>
-      <w:pPr>
-        <w:pStyle w:val="ListBullet"/>
-        <w:numPr>
-          <w:ilvl w:val="0"/>
-          <w:numId w:val="0"/>
-        </w:numPr>
-        <w:ind w:left="360"/>
-        <w:rPr>
-          <w:b/>
-          <w:bCs/>
-          <w:sz w:val="24"/>
-          <w:szCs w:val="24"/>
-          <w:highlight w:val="darkMagenta"/>
+        <w:rPr>
+          <w:b/>
+          <w:bCs/>
+          <w:sz w:val="24"/>
+          <w:szCs w:val="24"/>
         </w:rPr>
       </w:pPr>
       <w:r>
@@ -991,11 +1123,12 @@
           <w:sz w:val="24"/>
           <w:szCs w:val="24"/>
         </w:rPr>
+        <w:lastRenderedPageBreak/>
         <w:drawing>
-          <wp:inline distT="0" distB="0" distL="0" distR="0" wp14:anchorId="56AB4888" wp14:editId="040A72FC">
-            <wp:extent cx="3340272" cy="1409772"/>
-            <wp:effectExtent l="0" t="0" r="0" b="0"/>
-            <wp:docPr id="16" name="Picture 16"/>
+          <wp:inline distT="0" distB="0" distL="0" distR="0" wp14:anchorId="187945E9" wp14:editId="7F7BB290">
+            <wp:extent cx="4140757" cy="1955800"/>
+            <wp:effectExtent l="0" t="0" r="0" b="6350"/>
+            <wp:docPr id="9" name="Picture 9"/>
             <wp:cNvGraphicFramePr>
               <a:graphicFrameLocks xmlns:a="http://schemas.openxmlformats.org/drawingml/2006/main" noChangeAspect="1"/>
             </wp:cNvGraphicFramePr>
@@ -1015,7 +1148,7 @@
                   <pic:spPr>
                     <a:xfrm>
                       <a:off x="0" y="0"/>
-                      <a:ext cx="3340272" cy="1409772"/>
+                      <a:ext cx="4155710" cy="1962863"/>
                     </a:xfrm>
                     <a:prstGeom prst="rect">
                       <a:avLst/>
@@ -1031,6 +1164,122 @@
     <w:p>
       <w:pPr>
         <w:pStyle w:val="ListBullet"/>
+        <w:rPr>
+          <w:b/>
+          <w:bCs/>
+          <w:sz w:val="24"/>
+          <w:szCs w:val="24"/>
+        </w:rPr>
+      </w:pPr>
+      <w:r>
+        <w:rPr>
+          <w:highlight w:val="darkMagenta"/>
+          <w:shd w:val="clear" w:color="auto" w:fill="1E2429"/>
+        </w:rPr>
+        <w:t>If you need to refer to the class object within the method, for example to access a class attribute, prefer to use @classmethod.</w:t>
+      </w:r>
+    </w:p>
+    <w:p>
+      <w:pPr>
+        <w:pStyle w:val="ListBullet"/>
+        <w:rPr>
+          <w:b/>
+          <w:bCs/>
+          <w:sz w:val="24"/>
+          <w:szCs w:val="24"/>
+          <w:highlight w:val="darkMagenta"/>
+        </w:rPr>
+      </w:pPr>
+      <w:r>
+        <w:rPr>
+          <w:rFonts w:ascii="Arial" w:hAnsi="Arial" w:cs="Arial"/>
+          <w:color w:val="EFEFEF"/>
+          <w:spacing w:val="-3"/>
+          <w:sz w:val="21"/>
+          <w:szCs w:val="21"/>
+          <w:highlight w:val="darkMagenta"/>
+          <w:shd w:val="clear" w:color="auto" w:fill="1E2429"/>
+        </w:rPr>
+        <w:t>If you don't need access to the class object, use @staticmethod.</w:t>
+      </w:r>
+    </w:p>
+    <w:p>
+      <w:pPr>
+        <w:pStyle w:val="ListBullet"/>
+        <w:rPr>
+          <w:b/>
+          <w:bCs/>
+          <w:sz w:val="24"/>
+          <w:szCs w:val="24"/>
+          <w:highlight w:val="darkMagenta"/>
+        </w:rPr>
+      </w:pPr>
+      <w:r>
+        <w:rPr>
+          <w:rFonts w:ascii="Arial" w:hAnsi="Arial" w:cs="Arial"/>
+          <w:color w:val="EFEFEF"/>
+          <w:spacing w:val="-3"/>
+          <w:sz w:val="21"/>
+          <w:szCs w:val="21"/>
+          <w:highlight w:val="darkMagenta"/>
+          <w:shd w:val="clear" w:color="auto" w:fill="1E2429"/>
+        </w:rPr>
+        <w:t xml:space="preserve">use @staticmethod. In practice, most static methods will be internal implementation details of the class, marked as such with a leading underscore since having no access to either the class object or the instance object they rarely form a useful part of the class interface. In principle, it would also be possible to implement any static method completely outside the class at the global module scope without any loss of functionality. </w:t>
+      </w:r>
+      <w:proofErr w:type="gramStart"/>
+      <w:r>
+        <w:rPr>
+          <w:rFonts w:ascii="Arial" w:hAnsi="Arial" w:cs="Arial"/>
+          <w:color w:val="EFEFEF"/>
+          <w:spacing w:val="-3"/>
+          <w:sz w:val="21"/>
+          <w:szCs w:val="21"/>
+          <w:highlight w:val="darkMagenta"/>
+          <w:shd w:val="clear" w:color="auto" w:fill="1E2429"/>
+        </w:rPr>
+        <w:t>So</w:t>
+      </w:r>
+      <w:proofErr w:type="gramEnd"/>
+      <w:r>
+        <w:rPr>
+          <w:rFonts w:ascii="Arial" w:hAnsi="Arial" w:cs="Arial"/>
+          <w:color w:val="EFEFEF"/>
+          <w:spacing w:val="-3"/>
+          <w:sz w:val="21"/>
+          <w:szCs w:val="21"/>
+          <w:highlight w:val="darkMagenta"/>
+          <w:shd w:val="clear" w:color="auto" w:fill="1E2429"/>
+        </w:rPr>
+        <w:t xml:space="preserve"> you may want to consider carefully whether a particular function should be a module scope function or a static method. The @staticmethod decorator merely facilitates a particular logical organization of the code, allowing us to place what could otherwise be free functions within classes. Sometimes you would like a class to support named constructors, also </w:t>
+      </w:r>
+    </w:p>
+    <w:p>
+      <w:pPr>
+        <w:pStyle w:val="ListBullet"/>
+        <w:rPr>
+          <w:b/>
+          <w:bCs/>
+          <w:sz w:val="24"/>
+          <w:szCs w:val="24"/>
+          <w:highlight w:val="darkMagenta"/>
+        </w:rPr>
+      </w:pPr>
+      <w:r>
+        <w:rPr>
+          <w:rFonts w:ascii="Arial" w:hAnsi="Arial" w:cs="Arial"/>
+          <w:color w:val="EFEFEF"/>
+          <w:spacing w:val="-3"/>
+          <w:sz w:val="21"/>
+          <w:szCs w:val="21"/>
+          <w:highlight w:val="darkMagenta"/>
+          <w:shd w:val="clear" w:color="auto" w:fill="1E2429"/>
+        </w:rPr>
+        <w:t>known as factory functions, which construct objects with certain configurations.</w:t>
+      </w:r>
+    </w:p>
+    <w:p>
+      <w:pPr>
+        <w:pStyle w:val="ListBullet"/>
         <w:numPr>
           <w:ilvl w:val="0"/>
           <w:numId w:val="0"/>
@@ -1041,6 +1290,47 @@
           <w:bCs/>
           <w:sz w:val="24"/>
           <w:szCs w:val="24"/>
+        </w:rPr>
+      </w:pPr>
+      <w:r>
+        <w:rPr>
+          <w:b/>
+          <w:bCs/>
+          <w:sz w:val="24"/>
+          <w:szCs w:val="24"/>
+        </w:rPr>
+        <w:t>Named Constructors</w:t>
+      </w:r>
+    </w:p>
+    <w:p>
+      <w:pPr>
+        <w:pStyle w:val="ListBullet"/>
+        <w:numPr>
+          <w:ilvl w:val="0"/>
+          <w:numId w:val="0"/>
+        </w:numPr>
+        <w:ind w:left="360"/>
+        <w:rPr>
+          <w:b/>
+          <w:bCs/>
+          <w:sz w:val="24"/>
+          <w:szCs w:val="24"/>
+        </w:rPr>
+      </w:pPr>
+    </w:p>
+    <w:p>
+      <w:pPr>
+        <w:pStyle w:val="ListBullet"/>
+        <w:numPr>
+          <w:ilvl w:val="0"/>
+          <w:numId w:val="0"/>
+        </w:numPr>
+        <w:ind w:left="360"/>
+        <w:rPr>
+          <w:b/>
+          <w:bCs/>
+          <w:sz w:val="24"/>
+          <w:szCs w:val="24"/>
           <w:highlight w:val="darkMagenta"/>
         </w:rPr>
       </w:pPr>
@@ -1053,10 +1343,10 @@
           <w:szCs w:val="24"/>
         </w:rPr>
         <w:drawing>
-          <wp:inline distT="0" distB="0" distL="0" distR="0" wp14:anchorId="1FE9DE67" wp14:editId="6A05D960">
-            <wp:extent cx="4369025" cy="1505027"/>
-            <wp:effectExtent l="0" t="0" r="0" b="0"/>
-            <wp:docPr id="15" name="Picture 15"/>
+          <wp:inline distT="0" distB="0" distL="0" distR="0" wp14:anchorId="477E43FC" wp14:editId="5202F62F">
+            <wp:extent cx="3568700" cy="2799834"/>
+            <wp:effectExtent l="0" t="0" r="0" b="635"/>
+            <wp:docPr id="10" name="Picture 10"/>
             <wp:cNvGraphicFramePr>
               <a:graphicFrameLocks xmlns:a="http://schemas.openxmlformats.org/drawingml/2006/main" noChangeAspect="1"/>
             </wp:cNvGraphicFramePr>
@@ -1076,7 +1366,7 @@
                   <pic:spPr>
                     <a:xfrm>
                       <a:off x="0" y="0"/>
-                      <a:ext cx="4369025" cy="1505027"/>
+                      <a:ext cx="3573585" cy="2803666"/>
                     </a:xfrm>
                     <a:prstGeom prst="rect">
                       <a:avLst/>
@@ -1098,11 +1388,23 @@
         </w:numPr>
         <w:ind w:left="360"/>
         <w:rPr>
-          <w:b/>
-          <w:bCs/>
           <w:sz w:val="24"/>
           <w:szCs w:val="24"/>
           <w:highlight w:val="darkMagenta"/>
+        </w:rPr>
+      </w:pPr>
+    </w:p>
+    <w:p>
+      <w:pPr>
+        <w:pStyle w:val="ListBullet"/>
+        <w:numPr>
+          <w:ilvl w:val="0"/>
+          <w:numId w:val="0"/>
+        </w:numPr>
+        <w:ind w:left="360" w:hanging="360"/>
+        <w:rPr>
+          <w:sz w:val="24"/>
+          <w:szCs w:val="24"/>
         </w:rPr>
       </w:pPr>
     </w:p>
@@ -1117,8 +1419,6 @@
         <w:rPr>
           <w:b/>
           <w:bCs/>
-          <w:sz w:val="24"/>
-          <w:szCs w:val="24"/>
           <w:highlight w:val="darkMagenta"/>
         </w:rPr>
       </w:pPr>
@@ -1126,15 +1426,42 @@
         <w:rPr>
           <w:b/>
           <w:bCs/>
+          <w:sz w:val="24"/>
+          <w:szCs w:val="24"/>
+        </w:rPr>
+        <w:t>Static Methods with Inheritance</w:t>
+      </w:r>
+    </w:p>
+    <w:p>
+      <w:pPr>
+        <w:pStyle w:val="ListBullet"/>
+        <w:numPr>
+          <w:ilvl w:val="0"/>
+          <w:numId w:val="0"/>
+        </w:numPr>
+        <w:ind w:left="360"/>
+        <w:rPr>
+          <w:b/>
+          <w:bCs/>
+          <w:sz w:val="24"/>
+          <w:szCs w:val="24"/>
+          <w:highlight w:val="darkMagenta"/>
+        </w:rPr>
+      </w:pPr>
+      <w:r>
+        <w:rPr>
+          <w:b/>
+          <w:bCs/>
           <w:noProof/>
           <w:sz w:val="24"/>
           <w:szCs w:val="24"/>
         </w:rPr>
+        <w:lastRenderedPageBreak/>
         <w:drawing>
-          <wp:inline distT="0" distB="0" distL="0" distR="0" wp14:anchorId="7D712E68" wp14:editId="7A0E599E">
-            <wp:extent cx="4305521" cy="1092256"/>
+          <wp:inline distT="0" distB="0" distL="0" distR="0" wp14:anchorId="56AB4888" wp14:editId="040A72FC">
+            <wp:extent cx="3340272" cy="1409772"/>
             <wp:effectExtent l="0" t="0" r="0" b="0"/>
-            <wp:docPr id="14" name="Picture 14"/>
+            <wp:docPr id="16" name="Picture 16"/>
             <wp:cNvGraphicFramePr>
               <a:graphicFrameLocks xmlns:a="http://schemas.openxmlformats.org/drawingml/2006/main" noChangeAspect="1"/>
             </wp:cNvGraphicFramePr>
@@ -1154,7 +1481,7 @@
                   <pic:spPr>
                     <a:xfrm>
                       <a:off x="0" y="0"/>
-                      <a:ext cx="4305521" cy="1092256"/>
+                      <a:ext cx="3340272" cy="1409772"/>
                     </a:xfrm>
                     <a:prstGeom prst="rect">
                       <a:avLst/>
@@ -1176,126 +1503,26 @@
         </w:numPr>
         <w:ind w:left="360"/>
         <w:rPr>
-          <w:rFonts w:ascii="Arial" w:hAnsi="Arial" w:cs="Arial"/>
-          <w:color w:val="EFEFEF"/>
-          <w:spacing w:val="-3"/>
-          <w:sz w:val="21"/>
-          <w:szCs w:val="21"/>
-          <w:shd w:val="clear" w:color="auto" w:fill="1E2429"/>
-        </w:rPr>
-      </w:pPr>
-      <w:proofErr w:type="gramStart"/>
-      <w:r>
-        <w:rPr>
-          <w:rFonts w:ascii="Arial" w:hAnsi="Arial" w:cs="Arial"/>
-          <w:color w:val="EFEFEF"/>
-          <w:spacing w:val="-3"/>
-          <w:sz w:val="21"/>
-          <w:szCs w:val="21"/>
-          <w:shd w:val="clear" w:color="auto" w:fill="1E2429"/>
-        </w:rPr>
-        <w:lastRenderedPageBreak/>
-        <w:t>So</w:t>
-      </w:r>
-      <w:proofErr w:type="gramEnd"/>
-      <w:r>
-        <w:rPr>
-          <w:rFonts w:ascii="Arial" w:hAnsi="Arial" w:cs="Arial"/>
-          <w:color w:val="EFEFEF"/>
-          <w:spacing w:val="-3"/>
-          <w:sz w:val="21"/>
-          <w:szCs w:val="21"/>
-          <w:shd w:val="clear" w:color="auto" w:fill="1E2429"/>
-        </w:rPr>
-        <w:t xml:space="preserve"> we can get polymorphic dispatch of static methods, but only when we call the method through an instance, not when we call the method through a class. </w:t>
-      </w:r>
-    </w:p>
-    <w:p>
-      <w:pPr>
-        <w:pStyle w:val="ListBullet"/>
-        <w:numPr>
-          <w:ilvl w:val="0"/>
-          <w:numId w:val="0"/>
-        </w:numPr>
-        <w:ind w:left="360"/>
-        <w:rPr>
-          <w:rFonts w:ascii="Arial" w:hAnsi="Arial" w:cs="Arial"/>
-          <w:color w:val="EFEFEF"/>
-          <w:spacing w:val="-3"/>
-          <w:sz w:val="21"/>
-          <w:szCs w:val="21"/>
-          <w:shd w:val="clear" w:color="auto" w:fill="1E2429"/>
-        </w:rPr>
-      </w:pPr>
-    </w:p>
-    <w:p>
-      <w:pPr>
-        <w:pStyle w:val="ListBullet"/>
-        <w:numPr>
-          <w:ilvl w:val="0"/>
-          <w:numId w:val="0"/>
-        </w:numPr>
-        <w:ind w:left="360"/>
-        <w:rPr>
-          <w:rFonts w:ascii="Arial" w:hAnsi="Arial" w:cs="Arial"/>
-          <w:color w:val="EFEFEF"/>
-          <w:spacing w:val="-3"/>
-          <w:sz w:val="21"/>
-          <w:szCs w:val="21"/>
-          <w:shd w:val="clear" w:color="auto" w:fill="1E2429"/>
-        </w:rPr>
-      </w:pPr>
-    </w:p>
-    <w:p>
-      <w:pPr>
-        <w:pStyle w:val="ListBullet"/>
-        <w:numPr>
-          <w:ilvl w:val="0"/>
-          <w:numId w:val="0"/>
-        </w:numPr>
-        <w:ind w:left="360"/>
-        <w:rPr>
-          <w:rFonts w:ascii="Arial" w:hAnsi="Arial" w:cs="Arial"/>
-          <w:color w:val="EFEFEF"/>
-          <w:spacing w:val="-3"/>
-          <w:sz w:val="21"/>
-          <w:szCs w:val="21"/>
-          <w:shd w:val="clear" w:color="auto" w:fill="1E2429"/>
-        </w:rPr>
-      </w:pPr>
-    </w:p>
-    <w:p>
-      <w:pPr>
-        <w:pStyle w:val="ListBullet"/>
-        <w:numPr>
-          <w:ilvl w:val="0"/>
-          <w:numId w:val="0"/>
-        </w:numPr>
-        <w:ind w:left="360"/>
-        <w:rPr>
-          <w:rFonts w:ascii="Arial" w:hAnsi="Arial" w:cs="Arial"/>
-          <w:color w:val="EFEFEF"/>
-          <w:spacing w:val="-3"/>
-          <w:sz w:val="21"/>
-          <w:szCs w:val="21"/>
-          <w:shd w:val="clear" w:color="auto" w:fill="1E2429"/>
-        </w:rPr>
-      </w:pPr>
-      <w:r>
-        <w:rPr>
-          <w:rFonts w:ascii="Arial" w:hAnsi="Arial" w:cs="Arial"/>
+          <w:b/>
+          <w:bCs/>
+          <w:sz w:val="24"/>
+          <w:szCs w:val="24"/>
+          <w:highlight w:val="darkMagenta"/>
+        </w:rPr>
+      </w:pPr>
+      <w:r>
+        <w:rPr>
+          <w:b/>
+          <w:bCs/>
           <w:noProof/>
-          <w:color w:val="EFEFEF"/>
-          <w:spacing w:val="-3"/>
-          <w:sz w:val="21"/>
-          <w:szCs w:val="21"/>
-          <w:shd w:val="clear" w:color="auto" w:fill="1E2429"/>
+          <w:sz w:val="24"/>
+          <w:szCs w:val="24"/>
         </w:rPr>
         <w:drawing>
-          <wp:inline distT="0" distB="0" distL="0" distR="0" wp14:anchorId="1390FCC2" wp14:editId="3C3D69C8">
-            <wp:extent cx="4349974" cy="1492327"/>
+          <wp:inline distT="0" distB="0" distL="0" distR="0" wp14:anchorId="1FE9DE67" wp14:editId="6A05D960">
+            <wp:extent cx="4369025" cy="1505027"/>
             <wp:effectExtent l="0" t="0" r="0" b="0"/>
-            <wp:docPr id="13" name="Picture 13"/>
+            <wp:docPr id="15" name="Picture 15"/>
             <wp:cNvGraphicFramePr>
               <a:graphicFrameLocks xmlns:a="http://schemas.openxmlformats.org/drawingml/2006/main" noChangeAspect="1"/>
             </wp:cNvGraphicFramePr>
@@ -1315,6 +1542,244 @@
                   <pic:spPr>
                     <a:xfrm>
                       <a:off x="0" y="0"/>
+                      <a:ext cx="4369025" cy="1505027"/>
+                    </a:xfrm>
+                    <a:prstGeom prst="rect">
+                      <a:avLst/>
+                    </a:prstGeom>
+                  </pic:spPr>
+                </pic:pic>
+              </a:graphicData>
+            </a:graphic>
+          </wp:inline>
+        </w:drawing>
+      </w:r>
+    </w:p>
+    <w:p>
+      <w:pPr>
+        <w:pStyle w:val="ListBullet"/>
+        <w:numPr>
+          <w:ilvl w:val="0"/>
+          <w:numId w:val="0"/>
+        </w:numPr>
+        <w:ind w:left="360"/>
+        <w:rPr>
+          <w:b/>
+          <w:bCs/>
+          <w:sz w:val="24"/>
+          <w:szCs w:val="24"/>
+          <w:highlight w:val="darkMagenta"/>
+        </w:rPr>
+      </w:pPr>
+    </w:p>
+    <w:p>
+      <w:pPr>
+        <w:pStyle w:val="ListBullet"/>
+        <w:numPr>
+          <w:ilvl w:val="0"/>
+          <w:numId w:val="0"/>
+        </w:numPr>
+        <w:ind w:left="360"/>
+        <w:rPr>
+          <w:b/>
+          <w:bCs/>
+          <w:sz w:val="24"/>
+          <w:szCs w:val="24"/>
+          <w:highlight w:val="darkMagenta"/>
+        </w:rPr>
+      </w:pPr>
+      <w:r>
+        <w:rPr>
+          <w:b/>
+          <w:bCs/>
+          <w:noProof/>
+          <w:sz w:val="24"/>
+          <w:szCs w:val="24"/>
+        </w:rPr>
+        <w:drawing>
+          <wp:inline distT="0" distB="0" distL="0" distR="0" wp14:anchorId="7D712E68" wp14:editId="7A0E599E">
+            <wp:extent cx="4305521" cy="1092256"/>
+            <wp:effectExtent l="0" t="0" r="0" b="0"/>
+            <wp:docPr id="14" name="Picture 14"/>
+            <wp:cNvGraphicFramePr>
+              <a:graphicFrameLocks xmlns:a="http://schemas.openxmlformats.org/drawingml/2006/main" noChangeAspect="1"/>
+            </wp:cNvGraphicFramePr>
+            <a:graphic xmlns:a="http://schemas.openxmlformats.org/drawingml/2006/main">
+              <a:graphicData uri="http://schemas.openxmlformats.org/drawingml/2006/picture">
+                <pic:pic xmlns:pic="http://schemas.openxmlformats.org/drawingml/2006/picture">
+                  <pic:nvPicPr>
+                    <pic:cNvPr id="1" name=""/>
+                    <pic:cNvPicPr/>
+                  </pic:nvPicPr>
+                  <pic:blipFill>
+                    <a:blip r:embed="rId19"/>
+                    <a:stretch>
+                      <a:fillRect/>
+                    </a:stretch>
+                  </pic:blipFill>
+                  <pic:spPr>
+                    <a:xfrm>
+                      <a:off x="0" y="0"/>
+                      <a:ext cx="4305521" cy="1092256"/>
+                    </a:xfrm>
+                    <a:prstGeom prst="rect">
+                      <a:avLst/>
+                    </a:prstGeom>
+                  </pic:spPr>
+                </pic:pic>
+              </a:graphicData>
+            </a:graphic>
+          </wp:inline>
+        </w:drawing>
+      </w:r>
+    </w:p>
+    <w:p>
+      <w:pPr>
+        <w:pStyle w:val="ListBullet"/>
+        <w:numPr>
+          <w:ilvl w:val="0"/>
+          <w:numId w:val="0"/>
+        </w:numPr>
+        <w:ind w:left="360"/>
+        <w:rPr>
+          <w:rFonts w:ascii="Arial" w:hAnsi="Arial" w:cs="Arial"/>
+          <w:color w:val="EFEFEF"/>
+          <w:spacing w:val="-3"/>
+          <w:sz w:val="21"/>
+          <w:szCs w:val="21"/>
+          <w:shd w:val="clear" w:color="auto" w:fill="1E2429"/>
+        </w:rPr>
+      </w:pPr>
+      <w:proofErr w:type="gramStart"/>
+      <w:r>
+        <w:rPr>
+          <w:rFonts w:ascii="Arial" w:hAnsi="Arial" w:cs="Arial"/>
+          <w:color w:val="EFEFEF"/>
+          <w:spacing w:val="-3"/>
+          <w:sz w:val="21"/>
+          <w:szCs w:val="21"/>
+          <w:shd w:val="clear" w:color="auto" w:fill="1E2429"/>
+        </w:rPr>
+        <w:t>So</w:t>
+      </w:r>
+      <w:proofErr w:type="gramEnd"/>
+      <w:r>
+        <w:rPr>
+          <w:rFonts w:ascii="Arial" w:hAnsi="Arial" w:cs="Arial"/>
+          <w:color w:val="EFEFEF"/>
+          <w:spacing w:val="-3"/>
+          <w:sz w:val="21"/>
+          <w:szCs w:val="21"/>
+          <w:shd w:val="clear" w:color="auto" w:fill="1E2429"/>
+        </w:rPr>
+        <w:t xml:space="preserve"> we can get polymorphic dispatch of static methods, but only when we call the method through an instance, not when we call the method through a class. </w:t>
+      </w:r>
+    </w:p>
+    <w:p>
+      <w:pPr>
+        <w:pStyle w:val="ListBullet"/>
+        <w:numPr>
+          <w:ilvl w:val="0"/>
+          <w:numId w:val="0"/>
+        </w:numPr>
+        <w:ind w:left="360"/>
+        <w:rPr>
+          <w:rFonts w:ascii="Arial" w:hAnsi="Arial" w:cs="Arial"/>
+          <w:color w:val="EFEFEF"/>
+          <w:spacing w:val="-3"/>
+          <w:sz w:val="21"/>
+          <w:szCs w:val="21"/>
+          <w:shd w:val="clear" w:color="auto" w:fill="1E2429"/>
+        </w:rPr>
+      </w:pPr>
+    </w:p>
+    <w:p>
+      <w:pPr>
+        <w:pStyle w:val="ListBullet"/>
+        <w:numPr>
+          <w:ilvl w:val="0"/>
+          <w:numId w:val="0"/>
+        </w:numPr>
+        <w:ind w:left="360"/>
+        <w:rPr>
+          <w:rFonts w:ascii="Arial" w:hAnsi="Arial" w:cs="Arial"/>
+          <w:color w:val="EFEFEF"/>
+          <w:spacing w:val="-3"/>
+          <w:sz w:val="21"/>
+          <w:szCs w:val="21"/>
+          <w:shd w:val="clear" w:color="auto" w:fill="1E2429"/>
+        </w:rPr>
+      </w:pPr>
+    </w:p>
+    <w:p>
+      <w:pPr>
+        <w:pStyle w:val="ListBullet"/>
+        <w:numPr>
+          <w:ilvl w:val="0"/>
+          <w:numId w:val="0"/>
+        </w:numPr>
+        <w:ind w:left="360"/>
+        <w:rPr>
+          <w:rFonts w:ascii="Arial" w:hAnsi="Arial" w:cs="Arial"/>
+          <w:color w:val="EFEFEF"/>
+          <w:spacing w:val="-3"/>
+          <w:sz w:val="21"/>
+          <w:szCs w:val="21"/>
+          <w:shd w:val="clear" w:color="auto" w:fill="1E2429"/>
+        </w:rPr>
+      </w:pPr>
+    </w:p>
+    <w:p>
+      <w:pPr>
+        <w:pStyle w:val="ListBullet"/>
+        <w:numPr>
+          <w:ilvl w:val="0"/>
+          <w:numId w:val="0"/>
+        </w:numPr>
+        <w:ind w:left="360"/>
+        <w:rPr>
+          <w:rFonts w:ascii="Arial" w:hAnsi="Arial" w:cs="Arial"/>
+          <w:color w:val="EFEFEF"/>
+          <w:spacing w:val="-3"/>
+          <w:sz w:val="21"/>
+          <w:szCs w:val="21"/>
+          <w:shd w:val="clear" w:color="auto" w:fill="1E2429"/>
+        </w:rPr>
+      </w:pPr>
+      <w:r>
+        <w:rPr>
+          <w:rFonts w:ascii="Arial" w:hAnsi="Arial" w:cs="Arial"/>
+          <w:noProof/>
+          <w:color w:val="EFEFEF"/>
+          <w:spacing w:val="-3"/>
+          <w:sz w:val="21"/>
+          <w:szCs w:val="21"/>
+          <w:shd w:val="clear" w:color="auto" w:fill="1E2429"/>
+        </w:rPr>
+        <w:drawing>
+          <wp:inline distT="0" distB="0" distL="0" distR="0" wp14:anchorId="1390FCC2" wp14:editId="3C3D69C8">
+            <wp:extent cx="4349974" cy="1492327"/>
+            <wp:effectExtent l="0" t="0" r="0" b="0"/>
+            <wp:docPr id="13" name="Picture 13"/>
+            <wp:cNvGraphicFramePr>
+              <a:graphicFrameLocks xmlns:a="http://schemas.openxmlformats.org/drawingml/2006/main" noChangeAspect="1"/>
+            </wp:cNvGraphicFramePr>
+            <a:graphic xmlns:a="http://schemas.openxmlformats.org/drawingml/2006/main">
+              <a:graphicData uri="http://schemas.openxmlformats.org/drawingml/2006/picture">
+                <pic:pic xmlns:pic="http://schemas.openxmlformats.org/drawingml/2006/picture">
+                  <pic:nvPicPr>
+                    <pic:cNvPr id="1" name=""/>
+                    <pic:cNvPicPr/>
+                  </pic:nvPicPr>
+                  <pic:blipFill>
+                    <a:blip r:embed="rId20"/>
+                    <a:stretch>
+                      <a:fillRect/>
+                    </a:stretch>
+                  </pic:blipFill>
+                  <pic:spPr>
+                    <a:xfrm>
+                      <a:off x="0" y="0"/>
                       <a:ext cx="4349974" cy="1492327"/>
                     </a:xfrm>
                     <a:prstGeom prst="rect">
@@ -1368,7 +1833,7 @@
                     <pic:cNvPicPr/>
                   </pic:nvPicPr>
                   <pic:blipFill>
-                    <a:blip r:embed="rId19"/>
+                    <a:blip r:embed="rId21"/>
                     <a:stretch>
                       <a:fillRect/>
                     </a:stretch>
@@ -1440,8 +1905,123 @@
       </w:rPr>
     </w:lvl>
   </w:abstractNum>
+  <w:abstractNum w:abstractNumId="1" w15:restartNumberingAfterBreak="0">
+    <w:nsid w:val="7FC02F8A"/>
+    <w:multiLevelType w:val="hybridMultilevel"/>
+    <w:tmpl w:val="F7066A72"/>
+    <w:lvl w:ilvl="0" w:tplc="E3C49964">
+      <w:numFmt w:val="bullet"/>
+      <w:lvlText w:val="-"/>
+      <w:lvlJc w:val="left"/>
+      <w:pPr>
+        <w:ind w:left="720" w:hanging="360"/>
+      </w:pPr>
+      <w:rPr>
+        <w:rFonts w:ascii="Calibri" w:eastAsiaTheme="minorHAnsi" w:hAnsi="Calibri" w:cs="Calibri" w:hint="default"/>
+      </w:rPr>
+    </w:lvl>
+    <w:lvl w:ilvl="1" w:tplc="04090003" w:tentative="1">
+      <w:start w:val="1"/>
+      <w:numFmt w:val="bullet"/>
+      <w:lvlText w:val="o"/>
+      <w:lvlJc w:val="left"/>
+      <w:pPr>
+        <w:ind w:left="1440" w:hanging="360"/>
+      </w:pPr>
+      <w:rPr>
+        <w:rFonts w:ascii="Courier New" w:hAnsi="Courier New" w:cs="Courier New" w:hint="default"/>
+      </w:rPr>
+    </w:lvl>
+    <w:lvl w:ilvl="2" w:tplc="04090005" w:tentative="1">
+      <w:start w:val="1"/>
+      <w:numFmt w:val="bullet"/>
+      <w:lvlText w:val=""/>
+      <w:lvlJc w:val="left"/>
+      <w:pPr>
+        <w:ind w:left="2160" w:hanging="360"/>
+      </w:pPr>
+      <w:rPr>
+        <w:rFonts w:ascii="Wingdings" w:hAnsi="Wingdings" w:hint="default"/>
+      </w:rPr>
+    </w:lvl>
+    <w:lvl w:ilvl="3" w:tplc="04090001" w:tentative="1">
+      <w:start w:val="1"/>
+      <w:numFmt w:val="bullet"/>
+      <w:lvlText w:val=""/>
+      <w:lvlJc w:val="left"/>
+      <w:pPr>
+        <w:ind w:left="2880" w:hanging="360"/>
+      </w:pPr>
+      <w:rPr>
+        <w:rFonts w:ascii="Symbol" w:hAnsi="Symbol" w:hint="default"/>
+      </w:rPr>
+    </w:lvl>
+    <w:lvl w:ilvl="4" w:tplc="04090003" w:tentative="1">
+      <w:start w:val="1"/>
+      <w:numFmt w:val="bullet"/>
+      <w:lvlText w:val="o"/>
+      <w:lvlJc w:val="left"/>
+      <w:pPr>
+        <w:ind w:left="3600" w:hanging="360"/>
+      </w:pPr>
+      <w:rPr>
+        <w:rFonts w:ascii="Courier New" w:hAnsi="Courier New" w:cs="Courier New" w:hint="default"/>
+      </w:rPr>
+    </w:lvl>
+    <w:lvl w:ilvl="5" w:tplc="04090005" w:tentative="1">
+      <w:start w:val="1"/>
+      <w:numFmt w:val="bullet"/>
+      <w:lvlText w:val=""/>
+      <w:lvlJc w:val="left"/>
+      <w:pPr>
+        <w:ind w:left="4320" w:hanging="360"/>
+      </w:pPr>
+      <w:rPr>
+        <w:rFonts w:ascii="Wingdings" w:hAnsi="Wingdings" w:hint="default"/>
+      </w:rPr>
+    </w:lvl>
+    <w:lvl w:ilvl="6" w:tplc="04090001" w:tentative="1">
+      <w:start w:val="1"/>
+      <w:numFmt w:val="bullet"/>
+      <w:lvlText w:val=""/>
+      <w:lvlJc w:val="left"/>
+      <w:pPr>
+        <w:ind w:left="5040" w:hanging="360"/>
+      </w:pPr>
+      <w:rPr>
+        <w:rFonts w:ascii="Symbol" w:hAnsi="Symbol" w:hint="default"/>
+      </w:rPr>
+    </w:lvl>
+    <w:lvl w:ilvl="7" w:tplc="04090003" w:tentative="1">
+      <w:start w:val="1"/>
+      <w:numFmt w:val="bullet"/>
+      <w:lvlText w:val="o"/>
+      <w:lvlJc w:val="left"/>
+      <w:pPr>
+        <w:ind w:left="5760" w:hanging="360"/>
+      </w:pPr>
+      <w:rPr>
+        <w:rFonts w:ascii="Courier New" w:hAnsi="Courier New" w:cs="Courier New" w:hint="default"/>
+      </w:rPr>
+    </w:lvl>
+    <w:lvl w:ilvl="8" w:tplc="04090005" w:tentative="1">
+      <w:start w:val="1"/>
+      <w:numFmt w:val="bullet"/>
+      <w:lvlText w:val=""/>
+      <w:lvlJc w:val="left"/>
+      <w:pPr>
+        <w:ind w:left="6480" w:hanging="360"/>
+      </w:pPr>
+      <w:rPr>
+        <w:rFonts w:ascii="Wingdings" w:hAnsi="Wingdings" w:hint="default"/>
+      </w:rPr>
+    </w:lvl>
+  </w:abstractNum>
   <w:num w:numId="1" w16cid:durableId="405566833">
     <w:abstractNumId w:val="0"/>
+  </w:num>
+  <w:num w:numId="2" w16cid:durableId="1958487148">
+    <w:abstractNumId w:val="1"/>
   </w:num>
 </w:numbering>
 </file>
@@ -1886,6 +2466,17 @@
       <w:contextualSpacing/>
     </w:pPr>
   </w:style>
+  <w:style w:type="paragraph" w:styleId="ListParagraph">
+    <w:name w:val="List Paragraph"/>
+    <w:basedOn w:val="Normal"/>
+    <w:uiPriority w:val="34"/>
+    <w:qFormat/>
+    <w:rsid w:val="00E344B9"/>
+    <w:pPr>
+      <w:ind w:left="720"/>
+      <w:contextualSpacing/>
+    </w:pPr>
+  </w:style>
 </w:styles>
 </file>
 

</xml_diff>

<commit_message>
added aws essentials 1,2
</commit_message>
<xml_diff>
--- a/python3_classes_and_object_orientation.docx
+++ b/python3_classes_and_object_orientation.docx
@@ -34,15 +34,7 @@
         <w:pStyle w:val="ListBullet"/>
       </w:pPr>
       <w:r>
-        <w:t>Instance Initializer or special method or constructor or __</w:t>
-      </w:r>
-      <w:proofErr w:type="spellStart"/>
-      <w:r>
-        <w:t>init</w:t>
-      </w:r>
-      <w:proofErr w:type="spellEnd"/>
-      <w:r>
-        <w:t>__ method</w:t>
+        <w:t>Instance Initializer or special method or constructor or __init__ method</w:t>
       </w:r>
     </w:p>
     <w:p>
@@ -172,11 +164,9 @@
       <w:pPr>
         <w:pStyle w:val="ListBullet"/>
       </w:pPr>
-      <w:proofErr w:type="spellStart"/>
-      <w:r>
-        <w:t>Multi level</w:t>
-      </w:r>
-      <w:proofErr w:type="spellEnd"/>
+      <w:r>
+        <w:t>Multi-level</w:t>
+      </w:r>
       <w:r>
         <w:t xml:space="preserve"> inheritance</w:t>
       </w:r>
@@ -194,15 +184,7 @@
         <w:pStyle w:val="ListBullet"/>
       </w:pPr>
       <w:r>
-        <w:t>Inheritance with __</w:t>
-      </w:r>
-      <w:proofErr w:type="spellStart"/>
-      <w:r>
-        <w:t>init</w:t>
-      </w:r>
-      <w:proofErr w:type="spellEnd"/>
-      <w:r>
-        <w:t>__ method and super class</w:t>
+        <w:t>Inheritance with __init__ method and super class</w:t>
       </w:r>
     </w:p>
     <w:p>
@@ -471,7 +453,6 @@
         </w:rPr>
         <w:t xml:space="preserve">Class Attributes, </w:t>
       </w:r>
-      <w:proofErr w:type="gramStart"/>
       <w:r>
         <w:rPr>
           <w:b/>
@@ -479,9 +460,8 @@
           <w:sz w:val="28"/>
           <w:szCs w:val="28"/>
         </w:rPr>
-        <w:t>Methods</w:t>
-      </w:r>
-      <w:proofErr w:type="gramEnd"/>
+        <w:t>Methods,</w:t>
+      </w:r>
       <w:r>
         <w:rPr>
           <w:b/>

</xml_diff>